<commit_message>
Start project migration to Zynq Ultrascale+ and doing research on the AXI interface
</commit_message>
<xml_diff>
--- a/docs/version1.1/optimization-report.docx
+++ b/docs/version1.1/optimization-report.docx
@@ -64,6 +64,13 @@
           <w:bCs/>
         </w:rPr>
         <w:t>Optimization Report</w:t>
+      </w:r>
+      <w:r>
+        <w:rPr>
+          <w:b/>
+          <w:bCs/>
+        </w:rPr>
+        <w:t xml:space="preserve"> and Change Log</w:t>
       </w:r>
     </w:p>
     <w:p>
@@ -498,44 +505,42 @@
       <w:r>
         <w:br w:type="page"/>
       </w:r>
-      <w:bookmarkStart w:id="0" w:name="_GoBack"/>
-      <w:bookmarkEnd w:id="0"/>
     </w:p>
     <w:p>
       <w:pPr>
         <w:pStyle w:val="Heading1"/>
       </w:pPr>
-      <w:bookmarkStart w:id="1" w:name="_Toc41656474"/>
+      <w:bookmarkStart w:id="0" w:name="_Toc41656474"/>
       <w:r>
         <w:lastRenderedPageBreak/>
         <w:t>Introduction</w:t>
       </w:r>
+      <w:bookmarkEnd w:id="0"/>
+    </w:p>
+    <w:p>
+      <w:pPr>
+        <w:ind w:firstLine="465"/>
+      </w:pPr>
+      <w:r>
+        <w:t>This is a working document for attempted optimization procedures and results and will help decide the direction to move in.</w:t>
+      </w:r>
+      <w:r>
+        <w:t xml:space="preserve"> </w:t>
+      </w:r>
+      <w:r>
+        <w:t xml:space="preserve">This document will be informal and mostly serve the purpose of me documenting what problems I have, what I tried, and what worked. </w:t>
+      </w:r>
+    </w:p>
+    <w:p/>
+    <w:p>
+      <w:pPr>
+        <w:pStyle w:val="Heading1"/>
+      </w:pPr>
+      <w:bookmarkStart w:id="1" w:name="_Toc41656475"/>
+      <w:r>
+        <w:t>Initial Procedure, Research, and Desired Outcomes</w:t>
+      </w:r>
       <w:bookmarkEnd w:id="1"/>
-    </w:p>
-    <w:p>
-      <w:pPr>
-        <w:ind w:firstLine="465"/>
-      </w:pPr>
-      <w:r>
-        <w:t>This is a working document for attempted optimization procedures and results and will help decide the direction to move in.</w:t>
-      </w:r>
-      <w:r>
-        <w:t xml:space="preserve"> </w:t>
-      </w:r>
-      <w:r>
-        <w:t xml:space="preserve">This document will be informal and mostly serve the purpose of me documenting what problems I have, what I tried, and what worked. </w:t>
-      </w:r>
-    </w:p>
-    <w:p/>
-    <w:p>
-      <w:pPr>
-        <w:pStyle w:val="Heading1"/>
-      </w:pPr>
-      <w:bookmarkStart w:id="2" w:name="_Toc41656475"/>
-      <w:r>
-        <w:t>Initial Procedure, Research, and Desired Outcomes</w:t>
-      </w:r>
-      <w:bookmarkEnd w:id="2"/>
     </w:p>
     <w:p>
       <w:r>
@@ -546,7 +551,16 @@
         <w:t>There is also the issue of pipelining those long</w:t>
       </w:r>
       <w:r>
-        <w:t xml:space="preserve"> data paths. In the compressor (and this is similar to the scheduler) the next state of A, </w:t>
+        <w:t xml:space="preserve"> data paths. In the compressor (and this is similar to the scheduler) the next state of A, A</w:t>
+      </w:r>
+      <w:r>
+        <w:rPr>
+          <w:vertAlign w:val="subscript"/>
+        </w:rPr>
+        <w:t>t+1</w:t>
+      </w:r>
+      <w:r>
+        <w:t xml:space="preserve">, is a function of </w:t>
       </w:r>
       <w:proofErr w:type="gramStart"/>
       <w:r>
@@ -559,21 +573,6 @@
         <w:t>t</w:t>
       </w:r>
       <w:proofErr w:type="gramEnd"/>
-      <w:r>
-        <w:rPr>
-          <w:vertAlign w:val="subscript"/>
-        </w:rPr>
-        <w:t>+1</w:t>
-      </w:r>
-      <w:r>
-        <w:t>, is a function of A</w:t>
-      </w:r>
-      <w:r>
-        <w:rPr>
-          <w:vertAlign w:val="subscript"/>
-        </w:rPr>
-        <w:t>t</w:t>
-      </w:r>
       <w:r>
         <w:t xml:space="preserve"> – C</w:t>
       </w:r>
@@ -768,14 +767,14 @@
       <w:pPr>
         <w:pStyle w:val="Heading1"/>
       </w:pPr>
-      <w:bookmarkStart w:id="3" w:name="_Toc41656476"/>
+      <w:bookmarkStart w:id="2" w:name="_Toc41656476"/>
       <w:r>
         <w:t>Unoptimized Timing Report Summer</w:t>
       </w:r>
       <w:r>
         <w:t>y</w:t>
       </w:r>
-      <w:bookmarkEnd w:id="3"/>
+      <w:bookmarkEnd w:id="2"/>
       <w:r>
         <w:t xml:space="preserve"> </w:t>
       </w:r>
@@ -898,6 +897,9 @@
         <w:ind w:left="0"/>
       </w:pPr>
       <w:r>
+        <w:rPr>
+          <w:noProof/>
+        </w:rPr>
         <w:lastRenderedPageBreak/>
         <w:drawing>
           <wp:inline distT="0" distB="0" distL="0" distR="0" wp14:anchorId="0DD0365D" wp14:editId="1EC5800D">
@@ -941,38 +943,31 @@
         <w:pStyle w:val="Caption"/>
         <w:jc w:val="center"/>
       </w:pPr>
-      <w:bookmarkStart w:id="4" w:name="_Ref41654711"/>
+      <w:bookmarkStart w:id="3" w:name="_Ref41654711"/>
       <w:r>
         <w:t xml:space="preserve">Figure </w:t>
       </w:r>
-      <w:r>
-        <w:fldChar w:fldCharType="begin"/>
-      </w:r>
-      <w:r>
-        <w:instrText xml:space="preserve"> SEQ Figure \* ARABIC </w:instrText>
-      </w:r>
-      <w:r>
-        <w:fldChar w:fldCharType="separate"/>
-      </w:r>
+      <w:fldSimple w:instr=" SEQ Figure \* ARABIC ">
+        <w:r>
+          <w:rPr>
+            <w:noProof/>
+          </w:rPr>
+          <w:t>1</w:t>
+        </w:r>
+      </w:fldSimple>
+      <w:bookmarkEnd w:id="3"/>
+      <w:r>
+        <w:t>: High routing delay with low logic delay example</w:t>
+      </w:r>
+    </w:p>
+    <w:p>
+      <w:pPr>
+        <w:keepNext/>
+      </w:pPr>
       <w:r>
         <w:rPr>
           <w:noProof/>
         </w:rPr>
-        <w:t>1</w:t>
-      </w:r>
-      <w:r>
-        <w:fldChar w:fldCharType="end"/>
-      </w:r>
-      <w:bookmarkEnd w:id="4"/>
-      <w:r>
-        <w:t>: High routing delay with low logic delay example</w:t>
-      </w:r>
-    </w:p>
-    <w:p>
-      <w:pPr>
-        <w:keepNext/>
-      </w:pPr>
-      <w:r>
         <w:drawing>
           <wp:inline distT="0" distB="0" distL="0" distR="0" wp14:anchorId="2E36EA3D" wp14:editId="18C0EDD1">
             <wp:extent cx="5943600" cy="1605915"/>
@@ -1018,24 +1013,14 @@
       <w:r>
         <w:t xml:space="preserve">Figure </w:t>
       </w:r>
-      <w:r>
-        <w:fldChar w:fldCharType="begin"/>
-      </w:r>
-      <w:r>
-        <w:instrText xml:space="preserve"> SEQ Figure \* ARABIC </w:instrText>
-      </w:r>
-      <w:r>
-        <w:fldChar w:fldCharType="separate"/>
-      </w:r>
-      <w:r>
-        <w:rPr>
-          <w:noProof/>
-        </w:rPr>
-        <w:t>2</w:t>
-      </w:r>
-      <w:r>
-        <w:fldChar w:fldCharType="end"/>
-      </w:r>
+      <w:fldSimple w:instr=" SEQ Figure \* ARABIC ">
+        <w:r>
+          <w:rPr>
+            <w:noProof/>
+          </w:rPr>
+          <w:t>2</w:t>
+        </w:r>
+      </w:fldSimple>
       <w:r>
         <w:t>: Failed timing paths</w:t>
       </w:r>
@@ -1057,32 +1042,360 @@
       <w:r>
         <w:t>Once these issues are resolved and at least the data path optimization has been made, a frequency improvement of 50% can be achieved (previously operating at 100 MHz).</w:t>
       </w:r>
+      <w:r>
+        <w:t xml:space="preserve"> </w:t>
+      </w:r>
+    </w:p>
+    <w:p>
+      <w:r>
+        <w:tab/>
+        <w:t>The fan-out counts also appear to be within acceptable levels (&lt;1000) as indicated in</w:t>
+      </w:r>
+      <w:r>
+        <w:t xml:space="preserve"> “</w:t>
+      </w:r>
+      <w:r>
+        <w:t>unoptimized-high-fanout-</w:t>
+      </w:r>
+      <w:proofErr w:type="spellStart"/>
+      <w:r>
+        <w:t>report</w:t>
+      </w:r>
+      <w:r>
+        <w:t>.rpt</w:t>
+      </w:r>
+      <w:proofErr w:type="spellEnd"/>
+      <w:r>
+        <w:t>”</w:t>
+      </w:r>
+      <w:r>
+        <w:t>.</w:t>
+      </w:r>
+    </w:p>
+    <w:p/>
+    <w:p/>
+    <w:p>
+      <w:pPr>
+        <w:pStyle w:val="Heading1"/>
+      </w:pPr>
+      <w:r>
+        <w:lastRenderedPageBreak/>
+        <w:t>Migrating to the Zynq MPSoC</w:t>
+      </w:r>
+    </w:p>
+    <w:p>
+      <w:pPr>
+        <w:pStyle w:val="Heading2"/>
+      </w:pPr>
+      <w:r>
+        <w:t>Questions to be Resolved for Migration</w:t>
+      </w:r>
+    </w:p>
+    <w:p>
+      <w:pPr>
+        <w:pStyle w:val="Normal2"/>
+        <w:numPr>
+          <w:ilvl w:val="0"/>
+          <w:numId w:val="10"/>
+        </w:numPr>
+        <w:rPr>
+          <w:b/>
+          <w:bCs/>
+        </w:rPr>
+      </w:pPr>
+      <w:r>
+        <w:rPr>
+          <w:b/>
+          <w:bCs/>
+        </w:rPr>
+        <w:t>Which AXI interface should I use? High Performance (HP), Coherent High Performance (HPC), Two-Way AXI Coherency Extension (ACE), or Cache-Coherent Accelerator Slave Port (ACP)?</w:t>
+      </w:r>
+    </w:p>
+    <w:p>
+      <w:pPr>
+        <w:pStyle w:val="Normal2"/>
+        <w:numPr>
+          <w:ilvl w:val="0"/>
+          <w:numId w:val="10"/>
+        </w:numPr>
+        <w:rPr>
+          <w:b/>
+          <w:bCs/>
+        </w:rPr>
+      </w:pPr>
+      <w:r>
+        <w:rPr>
+          <w:b/>
+          <w:bCs/>
+        </w:rPr>
+        <w:t>What are their trade-offs</w:t>
+      </w:r>
+      <w:r>
+        <w:rPr>
+          <w:b/>
+          <w:bCs/>
+        </w:rPr>
+        <w:t>?</w:t>
+      </w:r>
+    </w:p>
+    <w:p>
+      <w:pPr>
+        <w:pStyle w:val="Normal2"/>
+        <w:keepNext/>
+        <w:ind w:left="720"/>
+      </w:pPr>
+      <w:r>
+        <w:drawing>
+          <wp:inline distT="0" distB="0" distL="0" distR="0" wp14:anchorId="24D94023" wp14:editId="2D334440">
+            <wp:extent cx="5381012" cy="5581650"/>
+            <wp:effectExtent l="0" t="0" r="0" b="0"/>
+            <wp:docPr id="5" name="Picture 5"/>
+            <wp:cNvGraphicFramePr>
+              <a:graphicFrameLocks xmlns:a="http://schemas.openxmlformats.org/drawingml/2006/main" noChangeAspect="1"/>
+            </wp:cNvGraphicFramePr>
+            <a:graphic xmlns:a="http://schemas.openxmlformats.org/drawingml/2006/main">
+              <a:graphicData uri="http://schemas.openxmlformats.org/drawingml/2006/picture">
+                <pic:pic xmlns:pic="http://schemas.openxmlformats.org/drawingml/2006/picture">
+                  <pic:nvPicPr>
+                    <pic:cNvPr id="1" name=""/>
+                    <pic:cNvPicPr/>
+                  </pic:nvPicPr>
+                  <pic:blipFill>
+                    <a:blip r:embed="rId10"/>
+                    <a:stretch>
+                      <a:fillRect/>
+                    </a:stretch>
+                  </pic:blipFill>
+                  <pic:spPr>
+                    <a:xfrm>
+                      <a:off x="0" y="0"/>
+                      <a:ext cx="5385781" cy="5586597"/>
+                    </a:xfrm>
+                    <a:prstGeom prst="rect">
+                      <a:avLst/>
+                    </a:prstGeom>
+                  </pic:spPr>
+                </pic:pic>
+              </a:graphicData>
+            </a:graphic>
+          </wp:inline>
+        </w:drawing>
+      </w:r>
+    </w:p>
+    <w:p>
+      <w:pPr>
+        <w:pStyle w:val="Caption"/>
+        <w:jc w:val="center"/>
+      </w:pPr>
+      <w:r>
+        <w:t xml:space="preserve">Figure </w:t>
+      </w:r>
+      <w:fldSimple w:instr=" SEQ Figure \* ARABIC ">
+        <w:r>
+          <w:rPr>
+            <w:noProof/>
+          </w:rPr>
+          <w:t>3</w:t>
+        </w:r>
+      </w:fldSimple>
+      <w:r>
+        <w:t>: UG1085 pg. 1056</w:t>
+      </w:r>
+    </w:p>
+    <w:p>
+      <w:pPr>
+        <w:pStyle w:val="Normal2"/>
+        <w:numPr>
+          <w:ilvl w:val="0"/>
+          <w:numId w:val="10"/>
+        </w:numPr>
+        <w:rPr>
+          <w:b/>
+          <w:bCs/>
+        </w:rPr>
+      </w:pPr>
+      <w:r>
+        <w:rPr>
+          <w:b/>
+          <w:bCs/>
+        </w:rPr>
+        <w:t>Depending on which one I choose, what steps are needed to maintain coherency, if needed?</w:t>
+      </w:r>
+    </w:p>
+    <w:p>
+      <w:pPr>
+        <w:pStyle w:val="Normal2"/>
+        <w:keepNext/>
+        <w:ind w:left="720"/>
+      </w:pPr>
+      <w:r>
+        <w:lastRenderedPageBreak/>
+        <w:drawing>
+          <wp:inline distT="0" distB="0" distL="0" distR="0" wp14:anchorId="6A9ED577" wp14:editId="21E98D26">
+            <wp:extent cx="5153025" cy="2404746"/>
+            <wp:effectExtent l="0" t="0" r="0" b="0"/>
+            <wp:docPr id="4" name="Picture 4"/>
+            <wp:cNvGraphicFramePr>
+              <a:graphicFrameLocks xmlns:a="http://schemas.openxmlformats.org/drawingml/2006/main" noChangeAspect="1"/>
+            </wp:cNvGraphicFramePr>
+            <a:graphic xmlns:a="http://schemas.openxmlformats.org/drawingml/2006/main">
+              <a:graphicData uri="http://schemas.openxmlformats.org/drawingml/2006/picture">
+                <pic:pic xmlns:pic="http://schemas.openxmlformats.org/drawingml/2006/picture">
+                  <pic:nvPicPr>
+                    <pic:cNvPr id="1" name=""/>
+                    <pic:cNvPicPr/>
+                  </pic:nvPicPr>
+                  <pic:blipFill>
+                    <a:blip r:embed="rId11">
+                      <a:extLst>
+                        <a:ext uri="{28A0092B-C50C-407E-A947-70E740481C1C}">
+                          <a14:useLocalDpi xmlns:a14="http://schemas.microsoft.com/office/drawing/2010/main" val="0"/>
+                        </a:ext>
+                      </a:extLst>
+                    </a:blip>
+                    <a:stretch>
+                      <a:fillRect/>
+                    </a:stretch>
+                  </pic:blipFill>
+                  <pic:spPr>
+                    <a:xfrm>
+                      <a:off x="0" y="0"/>
+                      <a:ext cx="5154495" cy="2405432"/>
+                    </a:xfrm>
+                    <a:prstGeom prst="rect">
+                      <a:avLst/>
+                    </a:prstGeom>
+                  </pic:spPr>
+                </pic:pic>
+              </a:graphicData>
+            </a:graphic>
+          </wp:inline>
+        </w:drawing>
+      </w:r>
+    </w:p>
+    <w:p>
+      <w:pPr>
+        <w:pStyle w:val="Caption"/>
+        <w:jc w:val="center"/>
+      </w:pPr>
+      <w:r>
+        <w:t xml:space="preserve">Figure </w:t>
+      </w:r>
+      <w:fldSimple w:instr=" SEQ Figure \* ARABIC ">
+        <w:r>
+          <w:rPr>
+            <w:noProof/>
+          </w:rPr>
+          <w:t>4</w:t>
+        </w:r>
+      </w:fldSimple>
+      <w:r>
+        <w:t>: UG1085 pg</w:t>
+      </w:r>
+      <w:r>
+        <w:t>.</w:t>
+      </w:r>
+      <w:r>
+        <w:t xml:space="preserve"> 366</w:t>
+      </w:r>
+    </w:p>
+    <w:p>
+      <w:pPr>
+        <w:pStyle w:val="Normal2"/>
+        <w:numPr>
+          <w:ilvl w:val="0"/>
+          <w:numId w:val="10"/>
+        </w:numPr>
+        <w:rPr>
+          <w:b/>
+          <w:bCs/>
+        </w:rPr>
+      </w:pPr>
+      <w:r>
+        <w:rPr>
+          <w:b/>
+          <w:bCs/>
+        </w:rPr>
+        <w:t>What other steps do I need to take to successfully create a valid AXI memory request transaction?</w:t>
+      </w:r>
+    </w:p>
+    <w:p>
+      <w:pPr>
+        <w:pStyle w:val="Normal2"/>
+        <w:numPr>
+          <w:ilvl w:val="0"/>
+          <w:numId w:val="10"/>
+        </w:numPr>
+        <w:rPr>
+          <w:b/>
+          <w:bCs/>
+        </w:rPr>
+      </w:pPr>
+      <w:r>
+        <w:rPr>
+          <w:b/>
+          <w:bCs/>
+        </w:rPr>
+        <w:t>Do I need to worry about the exception level and whether data could be protected?</w:t>
+      </w:r>
+    </w:p>
+    <w:p>
+      <w:pPr>
+        <w:pStyle w:val="Normal2"/>
+        <w:numPr>
+          <w:ilvl w:val="0"/>
+          <w:numId w:val="10"/>
+        </w:numPr>
+        <w:rPr>
+          <w:b/>
+          <w:bCs/>
+        </w:rPr>
+      </w:pPr>
+      <w:r>
+        <w:rPr>
+          <w:b/>
+          <w:bCs/>
+        </w:rPr>
+        <w:t>Is the L2 cache coherent with the L1 cache?</w:t>
+      </w:r>
+    </w:p>
+    <w:p>
+      <w:pPr>
+        <w:pStyle w:val="Normal3"/>
+      </w:pPr>
+    </w:p>
+    <w:p/>
+    <w:p>
+      <w:pPr>
+        <w:pStyle w:val="Heading1"/>
+      </w:pPr>
+      <w:r>
+        <w:t>Change Log</w:t>
+      </w:r>
     </w:p>
     <w:p/>
     <w:p/>
     <w:p/>
     <w:p/>
-    <w:p/>
     <w:p>
       <w:pPr>
         <w:pStyle w:val="Heading1"/>
       </w:pPr>
-      <w:bookmarkStart w:id="5" w:name="_Toc41656477"/>
-      <w:r>
-        <w:lastRenderedPageBreak/>
+      <w:bookmarkStart w:id="4" w:name="_Toc41656477"/>
+      <w:r>
         <w:t>Helpful Links/Documents</w:t>
       </w:r>
-      <w:bookmarkEnd w:id="5"/>
+      <w:bookmarkEnd w:id="4"/>
     </w:p>
     <w:p>
       <w:pPr>
         <w:pStyle w:val="ListParagraph"/>
         <w:numPr>
           <w:ilvl w:val="0"/>
-          <w:numId w:val="8"/>
+          <w:numId w:val="10"/>
         </w:numPr>
       </w:pPr>
-      <w:hyperlink r:id="rId10" w:history="1">
+      <w:hyperlink r:id="rId12" w:history="1">
         <w:r>
           <w:rPr>
             <w:rStyle w:val="Hyperlink"/>
@@ -1096,10 +1409,10 @@
         <w:pStyle w:val="ListParagraph"/>
         <w:numPr>
           <w:ilvl w:val="0"/>
-          <w:numId w:val="8"/>
+          <w:numId w:val="10"/>
         </w:numPr>
       </w:pPr>
-      <w:hyperlink r:id="rId11" w:history="1">
+      <w:hyperlink r:id="rId13" w:history="1">
         <w:r>
           <w:rPr>
             <w:rStyle w:val="Hyperlink"/>
@@ -1113,10 +1426,10 @@
         <w:pStyle w:val="ListParagraph"/>
         <w:numPr>
           <w:ilvl w:val="0"/>
-          <w:numId w:val="8"/>
+          <w:numId w:val="10"/>
         </w:numPr>
       </w:pPr>
-      <w:hyperlink r:id="rId12" w:history="1">
+      <w:hyperlink r:id="rId14" w:history="1">
         <w:r>
           <w:rPr>
             <w:rStyle w:val="Hyperlink"/>
@@ -1124,10 +1437,12 @@
           <w:t>Timing closure techniques</w:t>
         </w:r>
       </w:hyperlink>
+      <w:bookmarkStart w:id="5" w:name="_GoBack"/>
+      <w:bookmarkEnd w:id="5"/>
     </w:p>
     <w:sectPr>
-      <w:headerReference w:type="default" r:id="rId13"/>
-      <w:footerReference w:type="default" r:id="rId14"/>
+      <w:headerReference w:type="default" r:id="rId15"/>
+      <w:footerReference w:type="default" r:id="rId16"/>
       <w:pgSz w:w="12240" w:h="15840"/>
       <w:pgMar w:top="1440" w:right="1440" w:bottom="1440" w:left="1440" w:header="720" w:footer="720" w:gutter="0"/>
       <w:cols w:space="720"/>
@@ -1606,17 +1921,17 @@
   <w:abstractNum w:abstractNumId="1" w15:restartNumberingAfterBreak="0">
     <w:nsid w:val="220A2340"/>
     <w:multiLevelType w:val="hybridMultilevel"/>
-    <w:tmpl w:val="30F6C346"/>
-    <w:lvl w:ilvl="0" w:tplc="45B0F7D4">
-      <w:start w:val="2"/>
-      <w:numFmt w:val="bullet"/>
-      <w:lvlText w:val=""/>
+    <w:tmpl w:val="0C346A52"/>
+    <w:lvl w:ilvl="0" w:tplc="0409000F">
+      <w:start w:val="1"/>
+      <w:numFmt w:val="decimal"/>
+      <w:lvlText w:val="%1."/>
       <w:lvlJc w:val="left"/>
       <w:pPr>
         <w:ind w:left="720" w:hanging="360"/>
       </w:pPr>
       <w:rPr>
-        <w:rFonts w:ascii="Symbol" w:eastAsiaTheme="minorHAnsi" w:hAnsi="Symbol" w:cstheme="minorBidi" w:hint="default"/>
+        <w:rFonts w:hint="default"/>
       </w:rPr>
     </w:lvl>
     <w:lvl w:ilvl="1" w:tplc="04090003" w:tentative="1">
@@ -2319,6 +2634,95 @@
     </w:lvl>
   </w:abstractNum>
   <w:abstractNum w:abstractNumId="8" w15:restartNumberingAfterBreak="0">
+    <w:nsid w:val="5D467DCE"/>
+    <w:multiLevelType w:val="hybridMultilevel"/>
+    <w:tmpl w:val="2F88C4DA"/>
+    <w:lvl w:ilvl="0" w:tplc="0409000F">
+      <w:start w:val="1"/>
+      <w:numFmt w:val="decimal"/>
+      <w:lvlText w:val="%1."/>
+      <w:lvlJc w:val="left"/>
+      <w:pPr>
+        <w:ind w:left="720" w:hanging="360"/>
+      </w:pPr>
+      <w:rPr>
+        <w:rFonts w:hint="default"/>
+      </w:rPr>
+    </w:lvl>
+    <w:lvl w:ilvl="1" w:tplc="04090019" w:tentative="1">
+      <w:start w:val="1"/>
+      <w:numFmt w:val="lowerLetter"/>
+      <w:lvlText w:val="%2."/>
+      <w:lvlJc w:val="left"/>
+      <w:pPr>
+        <w:ind w:left="1440" w:hanging="360"/>
+      </w:pPr>
+    </w:lvl>
+    <w:lvl w:ilvl="2" w:tplc="0409001B" w:tentative="1">
+      <w:start w:val="1"/>
+      <w:numFmt w:val="lowerRoman"/>
+      <w:lvlText w:val="%3."/>
+      <w:lvlJc w:val="right"/>
+      <w:pPr>
+        <w:ind w:left="2160" w:hanging="180"/>
+      </w:pPr>
+    </w:lvl>
+    <w:lvl w:ilvl="3" w:tplc="0409000F" w:tentative="1">
+      <w:start w:val="1"/>
+      <w:numFmt w:val="decimal"/>
+      <w:lvlText w:val="%4."/>
+      <w:lvlJc w:val="left"/>
+      <w:pPr>
+        <w:ind w:left="2880" w:hanging="360"/>
+      </w:pPr>
+    </w:lvl>
+    <w:lvl w:ilvl="4" w:tplc="04090019" w:tentative="1">
+      <w:start w:val="1"/>
+      <w:numFmt w:val="lowerLetter"/>
+      <w:lvlText w:val="%5."/>
+      <w:lvlJc w:val="left"/>
+      <w:pPr>
+        <w:ind w:left="3600" w:hanging="360"/>
+      </w:pPr>
+    </w:lvl>
+    <w:lvl w:ilvl="5" w:tplc="0409001B" w:tentative="1">
+      <w:start w:val="1"/>
+      <w:numFmt w:val="lowerRoman"/>
+      <w:lvlText w:val="%6."/>
+      <w:lvlJc w:val="right"/>
+      <w:pPr>
+        <w:ind w:left="4320" w:hanging="180"/>
+      </w:pPr>
+    </w:lvl>
+    <w:lvl w:ilvl="6" w:tplc="0409000F" w:tentative="1">
+      <w:start w:val="1"/>
+      <w:numFmt w:val="decimal"/>
+      <w:lvlText w:val="%7."/>
+      <w:lvlJc w:val="left"/>
+      <w:pPr>
+        <w:ind w:left="5040" w:hanging="360"/>
+      </w:pPr>
+    </w:lvl>
+    <w:lvl w:ilvl="7" w:tplc="04090019" w:tentative="1">
+      <w:start w:val="1"/>
+      <w:numFmt w:val="lowerLetter"/>
+      <w:lvlText w:val="%8."/>
+      <w:lvlJc w:val="left"/>
+      <w:pPr>
+        <w:ind w:left="5760" w:hanging="360"/>
+      </w:pPr>
+    </w:lvl>
+    <w:lvl w:ilvl="8" w:tplc="0409001B" w:tentative="1">
+      <w:start w:val="1"/>
+      <w:numFmt w:val="lowerRoman"/>
+      <w:lvlText w:val="%9."/>
+      <w:lvlJc w:val="right"/>
+      <w:pPr>
+        <w:ind w:left="6480" w:hanging="180"/>
+      </w:pPr>
+    </w:lvl>
+  </w:abstractNum>
+  <w:abstractNum w:abstractNumId="9" w15:restartNumberingAfterBreak="0">
     <w:nsid w:val="7CCD1A64"/>
     <w:multiLevelType w:val="hybridMultilevel"/>
     <w:tmpl w:val="10FAC9A0"/>
@@ -2414,7 +2818,7 @@
     <w:abstractNumId w:val="0"/>
   </w:num>
   <w:num w:numId="3">
-    <w:abstractNumId w:val="8"/>
+    <w:abstractNumId w:val="9"/>
   </w:num>
   <w:num w:numId="4">
     <w:abstractNumId w:val="7"/>
@@ -2433,6 +2837,9 @@
   </w:num>
   <w:num w:numId="9">
     <w:abstractNumId w:val="4"/>
+  </w:num>
+  <w:num w:numId="10">
+    <w:abstractNumId w:val="8"/>
   </w:num>
 </w:numbering>
 </file>
@@ -2866,7 +3273,7 @@
   <w:style w:type="paragraph" w:styleId="Heading2">
     <w:name w:val="heading 2"/>
     <w:basedOn w:val="Normal"/>
-    <w:next w:val="Normal"/>
+    <w:next w:val="Normal2"/>
     <w:link w:val="Heading2Char"/>
     <w:uiPriority w:val="9"/>
     <w:unhideWhenUsed/>
@@ -2884,6 +3291,28 @@
       <w:b/>
       <w:sz w:val="24"/>
       <w:szCs w:val="26"/>
+    </w:rPr>
+  </w:style>
+  <w:style w:type="paragraph" w:styleId="Heading3">
+    <w:name w:val="heading 3"/>
+    <w:basedOn w:val="Normal"/>
+    <w:next w:val="Normal3"/>
+    <w:link w:val="Heading3Char"/>
+    <w:uiPriority w:val="9"/>
+    <w:semiHidden/>
+    <w:unhideWhenUsed/>
+    <w:qFormat/>
+    <w:rsid w:val="00B64E26"/>
+    <w:pPr>
+      <w:keepNext/>
+      <w:keepLines/>
+      <w:spacing w:before="40" w:after="0"/>
+      <w:outlineLvl w:val="2"/>
+    </w:pPr>
+    <w:rPr>
+      <w:rFonts w:asciiTheme="majorHAnsi" w:eastAsiaTheme="majorEastAsia" w:hAnsiTheme="majorHAnsi" w:cstheme="majorBidi"/>
+      <w:sz w:val="24"/>
+      <w:szCs w:val="24"/>
     </w:rPr>
   </w:style>
   <w:style w:type="character" w:default="1" w:styleId="DefaultParagraphFont">
@@ -3181,7 +3610,7 @@
     <w:uiPriority w:val="35"/>
     <w:unhideWhenUsed/>
     <w:qFormat/>
-    <w:rsid w:val="00A55A64"/>
+    <w:rsid w:val="00304B8B"/>
     <w:pPr>
       <w:spacing w:after="200" w:line="240" w:lineRule="auto"/>
     </w:pPr>
@@ -3189,7 +3618,7 @@
       <w:b/>
       <w:i/>
       <w:iCs/>
-      <w:sz w:val="18"/>
+      <w:sz w:val="16"/>
       <w:szCs w:val="18"/>
     </w:rPr>
   </w:style>
@@ -3221,6 +3650,37 @@
     <w:rPr>
       <w:color w:val="605E5C"/>
       <w:shd w:val="clear" w:color="auto" w:fill="E1DFDD"/>
+    </w:rPr>
+  </w:style>
+  <w:style w:type="paragraph" w:customStyle="1" w:styleId="Normal2">
+    <w:name w:val="Normal 2"/>
+    <w:basedOn w:val="Normal"/>
+    <w:qFormat/>
+    <w:rsid w:val="00B64E26"/>
+    <w:pPr>
+      <w:ind w:left="288"/>
+    </w:pPr>
+  </w:style>
+  <w:style w:type="paragraph" w:customStyle="1" w:styleId="Normal3">
+    <w:name w:val="Normal 3"/>
+    <w:basedOn w:val="Normal"/>
+    <w:qFormat/>
+    <w:rsid w:val="00B64E26"/>
+    <w:pPr>
+      <w:ind w:left="576"/>
+    </w:pPr>
+  </w:style>
+  <w:style w:type="character" w:customStyle="1" w:styleId="Heading3Char">
+    <w:name w:val="Heading 3 Char"/>
+    <w:basedOn w:val="DefaultParagraphFont"/>
+    <w:link w:val="Heading3"/>
+    <w:uiPriority w:val="9"/>
+    <w:semiHidden/>
+    <w:rsid w:val="00B64E26"/>
+    <w:rPr>
+      <w:rFonts w:asciiTheme="majorHAnsi" w:eastAsiaTheme="majorEastAsia" w:hAnsiTheme="majorHAnsi" w:cstheme="majorBidi"/>
+      <w:sz w:val="24"/>
+      <w:szCs w:val="24"/>
     </w:rPr>
   </w:style>
 </w:styles>
@@ -3556,7 +4016,7 @@
 </file>
 
 <file path=customXml/itemProps1.xml><?xml version="1.0" encoding="utf-8"?>
-<ds:datastoreItem xmlns:ds="http://schemas.openxmlformats.org/officeDocument/2006/customXml" ds:itemID="{BB2DBA70-88EB-4FA0-ABA3-CD1E18434E11}">
+<ds:datastoreItem xmlns:ds="http://schemas.openxmlformats.org/officeDocument/2006/customXml" ds:itemID="{16FB78EA-03B8-467F-B3FB-0ACF9C0D454E}">
   <ds:schemaRefs>
     <ds:schemaRef ds:uri="http://schemas.openxmlformats.org/officeDocument/2006/bibliography"/>
   </ds:schemaRefs>

</xml_diff>

<commit_message>
Update to optimization report
Added pictures on cache coherency with AXI HPC and comparissons
</commit_message>
<xml_diff>
--- a/docs/version1.1/optimization-report.docx
+++ b/docs/version1.1/optimization-report.docx
@@ -551,28 +551,34 @@
         <w:t>There is also the issue of pipelining those long</w:t>
       </w:r>
       <w:r>
-        <w:t xml:space="preserve"> data paths. In the compressor (and this is similar to the scheduler) the next state of A, A</w:t>
+        <w:t xml:space="preserve"> data paths. In the compressor (and this is similar to the scheduler) the next state of A, </w:t>
+      </w:r>
+      <w:proofErr w:type="gramStart"/>
+      <w:r>
+        <w:t>A</w:t>
       </w:r>
       <w:r>
         <w:rPr>
           <w:vertAlign w:val="subscript"/>
         </w:rPr>
-        <w:t>t+1</w:t>
-      </w:r>
-      <w:r>
-        <w:t xml:space="preserve">, is a function of </w:t>
-      </w:r>
-      <w:proofErr w:type="gramStart"/>
-      <w:r>
-        <w:t>A</w:t>
-      </w:r>
+        <w:t>t</w:t>
+      </w:r>
+      <w:proofErr w:type="gramEnd"/>
       <w:r>
         <w:rPr>
           <w:vertAlign w:val="subscript"/>
         </w:rPr>
+        <w:t>+1</w:t>
+      </w:r>
+      <w:r>
+        <w:t>, is a function of A</w:t>
+      </w:r>
+      <w:r>
+        <w:rPr>
+          <w:vertAlign w:val="subscript"/>
+        </w:rPr>
         <w:t>t</w:t>
       </w:r>
-      <w:proofErr w:type="gramEnd"/>
       <w:r>
         <w:t xml:space="preserve"> – C</w:t>
       </w:r>
@@ -592,11 +598,7 @@
         <w:t>t</w:t>
       </w:r>
       <w:r>
-        <w:t xml:space="preserve"> – </w:t>
-      </w:r>
-      <w:proofErr w:type="spellStart"/>
-      <w:r>
-        <w:t>H</w:t>
+        <w:t xml:space="preserve"> – H</w:t>
       </w:r>
       <w:r>
         <w:rPr>
@@ -604,13 +606,8 @@
         </w:rPr>
         <w:t>t</w:t>
       </w:r>
-      <w:proofErr w:type="spellEnd"/>
-      <w:r>
-        <w:t xml:space="preserve">, </w:t>
-      </w:r>
-      <w:proofErr w:type="spellStart"/>
-      <w:r>
-        <w:t>W</w:t>
+      <w:r>
+        <w:t>, W</w:t>
       </w:r>
       <w:r>
         <w:rPr>
@@ -618,7 +615,6 @@
         </w:rPr>
         <w:t>t</w:t>
       </w:r>
-      <w:proofErr w:type="spellEnd"/>
       <w:r>
         <w:t>, and k</w:t>
       </w:r>
@@ -947,14 +943,27 @@
       <w:r>
         <w:t xml:space="preserve">Figure </w:t>
       </w:r>
-      <w:fldSimple w:instr=" SEQ Figure \* ARABIC ">
-        <w:r>
-          <w:rPr>
-            <w:noProof/>
-          </w:rPr>
-          <w:t>1</w:t>
-        </w:r>
-      </w:fldSimple>
+      <w:r>
+        <w:fldChar w:fldCharType="begin"/>
+      </w:r>
+      <w:r>
+        <w:instrText xml:space="preserve"> SEQ Figure \* ARABIC </w:instrText>
+      </w:r>
+      <w:r>
+        <w:fldChar w:fldCharType="separate"/>
+      </w:r>
+      <w:r>
+        <w:rPr>
+          <w:noProof/>
+        </w:rPr>
+        <w:t>1</w:t>
+      </w:r>
+      <w:r>
+        <w:rPr>
+          <w:noProof/>
+        </w:rPr>
+        <w:fldChar w:fldCharType="end"/>
+      </w:r>
       <w:bookmarkEnd w:id="3"/>
       <w:r>
         <w:t>: High routing delay with low logic delay example</w:t>
@@ -1013,14 +1022,27 @@
       <w:r>
         <w:t xml:space="preserve">Figure </w:t>
       </w:r>
-      <w:fldSimple w:instr=" SEQ Figure \* ARABIC ">
-        <w:r>
-          <w:rPr>
-            <w:noProof/>
-          </w:rPr>
-          <w:t>2</w:t>
-        </w:r>
-      </w:fldSimple>
+      <w:r>
+        <w:fldChar w:fldCharType="begin"/>
+      </w:r>
+      <w:r>
+        <w:instrText xml:space="preserve"> SEQ Figure \* ARABIC </w:instrText>
+      </w:r>
+      <w:r>
+        <w:fldChar w:fldCharType="separate"/>
+      </w:r>
+      <w:r>
+        <w:rPr>
+          <w:noProof/>
+        </w:rPr>
+        <w:t>2</w:t>
+      </w:r>
+      <w:r>
+        <w:rPr>
+          <w:noProof/>
+        </w:rPr>
+        <w:fldChar w:fldCharType="end"/>
+      </w:r>
       <w:r>
         <w:t>: Failed timing paths</w:t>
       </w:r>
@@ -1055,18 +1077,10 @@
         <w:t xml:space="preserve"> “</w:t>
       </w:r>
       <w:r>
-        <w:t>unoptimized-high-fanout-</w:t>
-      </w:r>
-      <w:proofErr w:type="spellStart"/>
-      <w:r>
-        <w:t>report</w:t>
-      </w:r>
-      <w:r>
-        <w:t>.rpt</w:t>
-      </w:r>
-      <w:proofErr w:type="spellEnd"/>
-      <w:r>
-        <w:t>”</w:t>
+        <w:t>unoptimized-high-fanout-report</w:t>
+      </w:r>
+      <w:r>
+        <w:t>.rpt”</w:t>
       </w:r>
       <w:r>
         <w:t>.</w:t>
@@ -1080,6 +1094,82 @@
       </w:pPr>
       <w:r>
         <w:lastRenderedPageBreak/>
+        <w:t>AXI Master DMA</w:t>
+      </w:r>
+    </w:p>
+    <w:p>
+      <w:pPr>
+        <w:pStyle w:val="Heading2"/>
+      </w:pPr>
+      <w:r>
+        <w:t>Questions for Operation</w:t>
+      </w:r>
+    </w:p>
+    <w:p>
+      <w:pPr>
+        <w:pStyle w:val="Normal2"/>
+        <w:numPr>
+          <w:ilvl w:val="0"/>
+          <w:numId w:val="12"/>
+        </w:numPr>
+        <w:rPr>
+          <w:b/>
+          <w:bCs/>
+        </w:rPr>
+      </w:pPr>
+      <w:r>
+        <w:rPr>
+          <w:b/>
+          <w:bCs/>
+        </w:rPr>
+        <w:t>What signals need to be generated for a 64-byte burst read?</w:t>
+      </w:r>
+    </w:p>
+    <w:p>
+      <w:pPr>
+        <w:pStyle w:val="Normal2"/>
+        <w:numPr>
+          <w:ilvl w:val="0"/>
+          <w:numId w:val="12"/>
+        </w:numPr>
+        <w:rPr>
+          <w:b/>
+          <w:bCs/>
+        </w:rPr>
+      </w:pPr>
+      <w:r>
+        <w:rPr>
+          <w:b/>
+          <w:bCs/>
+        </w:rPr>
+        <w:t>What does the INCR signals do?</w:t>
+      </w:r>
+    </w:p>
+    <w:p>
+      <w:pPr>
+        <w:pStyle w:val="Normal2"/>
+        <w:numPr>
+          <w:ilvl w:val="0"/>
+          <w:numId w:val="12"/>
+        </w:numPr>
+        <w:rPr>
+          <w:b/>
+          <w:bCs/>
+        </w:rPr>
+      </w:pPr>
+      <w:r>
+        <w:rPr>
+          <w:b/>
+          <w:bCs/>
+        </w:rPr>
+        <w:t>How do I request then wait for the data?</w:t>
+      </w:r>
+    </w:p>
+    <w:p>
+      <w:pPr>
+        <w:pStyle w:val="Heading1"/>
+      </w:pPr>
+      <w:r>
         <w:t>Migrating to the Zynq MPSoC</w:t>
       </w:r>
     </w:p>
@@ -1145,6 +1235,10 @@
         <w:ind w:left="720"/>
       </w:pPr>
       <w:r>
+        <w:rPr>
+          <w:noProof/>
+        </w:rPr>
+        <w:lastRenderedPageBreak/>
         <w:drawing>
           <wp:inline distT="0" distB="0" distL="0" distR="0" wp14:anchorId="24D94023" wp14:editId="2D334440">
             <wp:extent cx="5381012" cy="5581650"/>
@@ -1190,14 +1284,27 @@
       <w:r>
         <w:t xml:space="preserve">Figure </w:t>
       </w:r>
-      <w:fldSimple w:instr=" SEQ Figure \* ARABIC ">
-        <w:r>
-          <w:rPr>
-            <w:noProof/>
-          </w:rPr>
-          <w:t>3</w:t>
-        </w:r>
-      </w:fldSimple>
+      <w:r>
+        <w:fldChar w:fldCharType="begin"/>
+      </w:r>
+      <w:r>
+        <w:instrText xml:space="preserve"> SEQ Figure \* ARABIC </w:instrText>
+      </w:r>
+      <w:r>
+        <w:fldChar w:fldCharType="separate"/>
+      </w:r>
+      <w:r>
+        <w:rPr>
+          <w:noProof/>
+        </w:rPr>
+        <w:t>3</w:t>
+      </w:r>
+      <w:r>
+        <w:rPr>
+          <w:noProof/>
+        </w:rPr>
+        <w:fldChar w:fldCharType="end"/>
+      </w:r>
       <w:r>
         <w:t>: UG1085 pg. 1056</w:t>
       </w:r>
@@ -1225,11 +1332,66 @@
     <w:p>
       <w:pPr>
         <w:pStyle w:val="Normal2"/>
+        <w:ind w:left="720"/>
+        <w:rPr>
+          <w:b/>
+          <w:bCs/>
+        </w:rPr>
+      </w:pPr>
+      <w:r>
+        <w:rPr>
+          <w:b/>
+          <w:bCs/>
+        </w:rPr>
+        <w:lastRenderedPageBreak/>
+        <w:drawing>
+          <wp:inline distT="0" distB="0" distL="0" distR="0" wp14:anchorId="2494690B" wp14:editId="5CD44DD8">
+            <wp:extent cx="5943600" cy="3201035"/>
+            <wp:effectExtent l="0" t="0" r="0" b="0"/>
+            <wp:docPr id="7" name="Picture 7"/>
+            <wp:cNvGraphicFramePr>
+              <a:graphicFrameLocks xmlns:a="http://schemas.openxmlformats.org/drawingml/2006/main" noChangeAspect="1"/>
+            </wp:cNvGraphicFramePr>
+            <a:graphic xmlns:a="http://schemas.openxmlformats.org/drawingml/2006/main">
+              <a:graphicData uri="http://schemas.openxmlformats.org/drawingml/2006/picture">
+                <pic:pic xmlns:pic="http://schemas.openxmlformats.org/drawingml/2006/picture">
+                  <pic:nvPicPr>
+                    <pic:cNvPr id="1" name=""/>
+                    <pic:cNvPicPr/>
+                  </pic:nvPicPr>
+                  <pic:blipFill>
+                    <a:blip r:embed="rId11"/>
+                    <a:stretch>
+                      <a:fillRect/>
+                    </a:stretch>
+                  </pic:blipFill>
+                  <pic:spPr>
+                    <a:xfrm>
+                      <a:off x="0" y="0"/>
+                      <a:ext cx="5943600" cy="3201035"/>
+                    </a:xfrm>
+                    <a:prstGeom prst="rect">
+                      <a:avLst/>
+                    </a:prstGeom>
+                  </pic:spPr>
+                </pic:pic>
+              </a:graphicData>
+            </a:graphic>
+          </wp:inline>
+        </w:drawing>
+      </w:r>
+    </w:p>
+    <w:p>
+      <w:pPr>
+        <w:pStyle w:val="Normal2"/>
         <w:keepNext/>
         <w:ind w:left="720"/>
       </w:pPr>
-      <w:r>
-        <w:lastRenderedPageBreak/>
+      <w:bookmarkStart w:id="4" w:name="_GoBack"/>
+      <w:r>
+        <w:rPr>
+          <w:noProof/>
+        </w:rPr>
         <w:drawing>
           <wp:inline distT="0" distB="0" distL="0" distR="0" wp14:anchorId="6A9ED577" wp14:editId="21E98D26">
             <wp:extent cx="5153025" cy="2404746"/>
@@ -1246,7 +1408,7 @@
                     <pic:cNvPicPr/>
                   </pic:nvPicPr>
                   <pic:blipFill>
-                    <a:blip r:embed="rId11">
+                    <a:blip r:embed="rId12">
                       <a:extLst>
                         <a:ext uri="{28A0092B-C50C-407E-A947-70E740481C1C}">
                           <a14:useLocalDpi xmlns:a14="http://schemas.microsoft.com/office/drawing/2010/main" val="0"/>
@@ -1272,6 +1434,7 @@
           </wp:inline>
         </w:drawing>
       </w:r>
+      <w:bookmarkEnd w:id="4"/>
     </w:p>
     <w:p>
       <w:pPr>
@@ -1281,14 +1444,27 @@
       <w:r>
         <w:t xml:space="preserve">Figure </w:t>
       </w:r>
-      <w:fldSimple w:instr=" SEQ Figure \* ARABIC ">
-        <w:r>
-          <w:rPr>
-            <w:noProof/>
-          </w:rPr>
-          <w:t>4</w:t>
-        </w:r>
-      </w:fldSimple>
+      <w:r>
+        <w:fldChar w:fldCharType="begin"/>
+      </w:r>
+      <w:r>
+        <w:instrText xml:space="preserve"> SEQ Figure \* ARABIC </w:instrText>
+      </w:r>
+      <w:r>
+        <w:fldChar w:fldCharType="separate"/>
+      </w:r>
+      <w:r>
+        <w:rPr>
+          <w:noProof/>
+        </w:rPr>
+        <w:t>4</w:t>
+      </w:r>
+      <w:r>
+        <w:rPr>
+          <w:noProof/>
+        </w:rPr>
+        <w:fldChar w:fldCharType="end"/>
+      </w:r>
       <w:r>
         <w:t>: UG1085 pg</w:t>
       </w:r>
@@ -1361,6 +1537,16 @@
     </w:p>
     <w:p>
       <w:pPr>
+        <w:pStyle w:val="Normal2"/>
+        <w:ind w:left="360"/>
+        <w:rPr>
+          <w:b/>
+          <w:bCs/>
+        </w:rPr>
+      </w:pPr>
+    </w:p>
+    <w:p>
+      <w:pPr>
         <w:pStyle w:val="Normal3"/>
       </w:pPr>
     </w:p>
@@ -1370,6 +1556,7 @@
         <w:pStyle w:val="Heading1"/>
       </w:pPr>
       <w:r>
+        <w:lastRenderedPageBreak/>
         <w:t>Change Log</w:t>
       </w:r>
     </w:p>
@@ -1381,11 +1568,11 @@
       <w:pPr>
         <w:pStyle w:val="Heading1"/>
       </w:pPr>
-      <w:bookmarkStart w:id="4" w:name="_Toc41656477"/>
+      <w:bookmarkStart w:id="5" w:name="_Toc41656477"/>
       <w:r>
         <w:t>Helpful Links/Documents</w:t>
       </w:r>
-      <w:bookmarkEnd w:id="4"/>
+      <w:bookmarkEnd w:id="5"/>
     </w:p>
     <w:p>
       <w:pPr>
@@ -1395,7 +1582,7 @@
           <w:numId w:val="10"/>
         </w:numPr>
       </w:pPr>
-      <w:hyperlink r:id="rId12" w:history="1">
+      <w:hyperlink r:id="rId13" w:history="1">
         <w:r>
           <w:rPr>
             <w:rStyle w:val="Hyperlink"/>
@@ -1412,7 +1599,7 @@
           <w:numId w:val="10"/>
         </w:numPr>
       </w:pPr>
-      <w:hyperlink r:id="rId13" w:history="1">
+      <w:hyperlink r:id="rId14" w:history="1">
         <w:r>
           <w:rPr>
             <w:rStyle w:val="Hyperlink"/>
@@ -1429,7 +1616,7 @@
           <w:numId w:val="10"/>
         </w:numPr>
       </w:pPr>
-      <w:hyperlink r:id="rId14" w:history="1">
+      <w:hyperlink r:id="rId15" w:history="1">
         <w:r>
           <w:rPr>
             <w:rStyle w:val="Hyperlink"/>
@@ -1437,12 +1624,10 @@
           <w:t>Timing closure techniques</w:t>
         </w:r>
       </w:hyperlink>
-      <w:bookmarkStart w:id="5" w:name="_GoBack"/>
-      <w:bookmarkEnd w:id="5"/>
     </w:p>
     <w:sectPr>
-      <w:headerReference w:type="default" r:id="rId15"/>
-      <w:footerReference w:type="default" r:id="rId16"/>
+      <w:headerReference w:type="default" r:id="rId16"/>
+      <w:footerReference w:type="default" r:id="rId17"/>
       <w:pgSz w:w="12240" w:h="15840"/>
       <w:pgMar w:top="1440" w:right="1440" w:bottom="1440" w:left="1440" w:header="720" w:footer="720" w:gutter="0"/>
       <w:cols w:space="720"/>
@@ -1807,6 +1992,97 @@
 <file path=word/numbering.xml><?xml version="1.0" encoding="utf-8"?>
 <w:numbering xmlns:wpc="http://schemas.microsoft.com/office/word/2010/wordprocessingCanvas" xmlns:cx="http://schemas.microsoft.com/office/drawing/2014/chartex" xmlns:cx1="http://schemas.microsoft.com/office/drawing/2015/9/8/chartex" xmlns:cx2="http://schemas.microsoft.com/office/drawing/2015/10/21/chartex" xmlns:cx3="http://schemas.microsoft.com/office/drawing/2016/5/9/chartex" xmlns:cx4="http://schemas.microsoft.com/office/drawing/2016/5/10/chartex" xmlns:cx5="http://schemas.microsoft.com/office/drawing/2016/5/11/chartex" xmlns:cx6="http://schemas.microsoft.com/office/drawing/2016/5/12/chartex" xmlns:cx7="http://schemas.microsoft.com/office/drawing/2016/5/13/chartex" xmlns:cx8="http://schemas.microsoft.com/office/drawing/2016/5/14/chartex" xmlns:mc="http://schemas.openxmlformats.org/markup-compatibility/2006" xmlns:aink="http://schemas.microsoft.com/office/drawing/2016/ink" xmlns:am3d="http://schemas.microsoft.com/office/drawing/2017/model3d" xmlns:o="urn:schemas-microsoft-com:office:office" xmlns:r="http://schemas.openxmlformats.org/officeDocument/2006/relationships" xmlns:m="http://schemas.openxmlformats.org/officeDocument/2006/math" xmlns:v="urn:schemas-microsoft-com:vml" xmlns:wp14="http://schemas.microsoft.com/office/word/2010/wordprocessingDrawing" xmlns:wp="http://schemas.openxmlformats.org/drawingml/2006/wordprocessingDrawing" xmlns:w10="urn:schemas-microsoft-com:office:word" xmlns:w="http://schemas.openxmlformats.org/wordprocessingml/2006/main" xmlns:w14="http://schemas.microsoft.com/office/word/2010/wordml" xmlns:w15="http://schemas.microsoft.com/office/word/2012/wordml" xmlns:w16cid="http://schemas.microsoft.com/office/word/2016/wordml/cid" xmlns:w16se="http://schemas.microsoft.com/office/word/2015/wordml/symex" xmlns:wpg="http://schemas.microsoft.com/office/word/2010/wordprocessingGroup" xmlns:wpi="http://schemas.microsoft.com/office/word/2010/wordprocessingInk" xmlns:wne="http://schemas.microsoft.com/office/word/2006/wordml" xmlns:wps="http://schemas.microsoft.com/office/word/2010/wordprocessingShape" mc:Ignorable="w14 w15 w16se w16cid wp14">
   <w:abstractNum w:abstractNumId="0" w15:restartNumberingAfterBreak="0">
+    <w:nsid w:val="149F5BD9"/>
+    <w:multiLevelType w:val="hybridMultilevel"/>
+    <w:tmpl w:val="9350E17E"/>
+    <w:lvl w:ilvl="0" w:tplc="2F00827E">
+      <w:start w:val="1"/>
+      <w:numFmt w:val="decimal"/>
+      <w:lvlText w:val="%1."/>
+      <w:lvlJc w:val="left"/>
+      <w:pPr>
+        <w:ind w:left="648" w:hanging="360"/>
+      </w:pPr>
+      <w:rPr>
+        <w:rFonts w:hint="default"/>
+        <w:b/>
+        <w:bCs/>
+      </w:rPr>
+    </w:lvl>
+    <w:lvl w:ilvl="1" w:tplc="04090019" w:tentative="1">
+      <w:start w:val="1"/>
+      <w:numFmt w:val="lowerLetter"/>
+      <w:lvlText w:val="%2."/>
+      <w:lvlJc w:val="left"/>
+      <w:pPr>
+        <w:ind w:left="1368" w:hanging="360"/>
+      </w:pPr>
+    </w:lvl>
+    <w:lvl w:ilvl="2" w:tplc="0409001B" w:tentative="1">
+      <w:start w:val="1"/>
+      <w:numFmt w:val="lowerRoman"/>
+      <w:lvlText w:val="%3."/>
+      <w:lvlJc w:val="right"/>
+      <w:pPr>
+        <w:ind w:left="2088" w:hanging="180"/>
+      </w:pPr>
+    </w:lvl>
+    <w:lvl w:ilvl="3" w:tplc="0409000F" w:tentative="1">
+      <w:start w:val="1"/>
+      <w:numFmt w:val="decimal"/>
+      <w:lvlText w:val="%4."/>
+      <w:lvlJc w:val="left"/>
+      <w:pPr>
+        <w:ind w:left="2808" w:hanging="360"/>
+      </w:pPr>
+    </w:lvl>
+    <w:lvl w:ilvl="4" w:tplc="04090019" w:tentative="1">
+      <w:start w:val="1"/>
+      <w:numFmt w:val="lowerLetter"/>
+      <w:lvlText w:val="%5."/>
+      <w:lvlJc w:val="left"/>
+      <w:pPr>
+        <w:ind w:left="3528" w:hanging="360"/>
+      </w:pPr>
+    </w:lvl>
+    <w:lvl w:ilvl="5" w:tplc="0409001B" w:tentative="1">
+      <w:start w:val="1"/>
+      <w:numFmt w:val="lowerRoman"/>
+      <w:lvlText w:val="%6."/>
+      <w:lvlJc w:val="right"/>
+      <w:pPr>
+        <w:ind w:left="4248" w:hanging="180"/>
+      </w:pPr>
+    </w:lvl>
+    <w:lvl w:ilvl="6" w:tplc="0409000F" w:tentative="1">
+      <w:start w:val="1"/>
+      <w:numFmt w:val="decimal"/>
+      <w:lvlText w:val="%7."/>
+      <w:lvlJc w:val="left"/>
+      <w:pPr>
+        <w:ind w:left="4968" w:hanging="360"/>
+      </w:pPr>
+    </w:lvl>
+    <w:lvl w:ilvl="7" w:tplc="04090019" w:tentative="1">
+      <w:start w:val="1"/>
+      <w:numFmt w:val="lowerLetter"/>
+      <w:lvlText w:val="%8."/>
+      <w:lvlJc w:val="left"/>
+      <w:pPr>
+        <w:ind w:left="5688" w:hanging="360"/>
+      </w:pPr>
+    </w:lvl>
+    <w:lvl w:ilvl="8" w:tplc="0409001B" w:tentative="1">
+      <w:start w:val="1"/>
+      <w:numFmt w:val="lowerRoman"/>
+      <w:lvlText w:val="%9."/>
+      <w:lvlJc w:val="right"/>
+      <w:pPr>
+        <w:ind w:left="6408" w:hanging="180"/>
+      </w:pPr>
+    </w:lvl>
+  </w:abstractNum>
+  <w:abstractNum w:abstractNumId="1" w15:restartNumberingAfterBreak="0">
     <w:nsid w:val="14CD3CC9"/>
     <w:multiLevelType w:val="hybridMultilevel"/>
     <w:tmpl w:val="C7D4B20E"/>
@@ -1918,7 +2194,7 @@
       </w:rPr>
     </w:lvl>
   </w:abstractNum>
-  <w:abstractNum w:abstractNumId="1" w15:restartNumberingAfterBreak="0">
+  <w:abstractNum w:abstractNumId="2" w15:restartNumberingAfterBreak="0">
     <w:nsid w:val="220A2340"/>
     <w:multiLevelType w:val="hybridMultilevel"/>
     <w:tmpl w:val="0C346A52"/>
@@ -2031,7 +2307,7 @@
       </w:rPr>
     </w:lvl>
   </w:abstractNum>
-  <w:abstractNum w:abstractNumId="2" w15:restartNumberingAfterBreak="0">
+  <w:abstractNum w:abstractNumId="3" w15:restartNumberingAfterBreak="0">
     <w:nsid w:val="25CB1D66"/>
     <w:multiLevelType w:val="hybridMultilevel"/>
     <w:tmpl w:val="F0BE3944"/>
@@ -2117,7 +2393,7 @@
       </w:pPr>
     </w:lvl>
   </w:abstractNum>
-  <w:abstractNum w:abstractNumId="3" w15:restartNumberingAfterBreak="0">
+  <w:abstractNum w:abstractNumId="4" w15:restartNumberingAfterBreak="0">
     <w:nsid w:val="2ACC1FAA"/>
     <w:multiLevelType w:val="hybridMultilevel"/>
     <w:tmpl w:val="44EED11A"/>
@@ -2229,7 +2505,7 @@
       </w:rPr>
     </w:lvl>
   </w:abstractNum>
-  <w:abstractNum w:abstractNumId="4" w15:restartNumberingAfterBreak="0">
+  <w:abstractNum w:abstractNumId="5" w15:restartNumberingAfterBreak="0">
     <w:nsid w:val="2D3F0E08"/>
     <w:multiLevelType w:val="hybridMultilevel"/>
     <w:tmpl w:val="9D2C4E4C"/>
@@ -2342,7 +2618,7 @@
       </w:rPr>
     </w:lvl>
   </w:abstractNum>
-  <w:abstractNum w:abstractNumId="5" w15:restartNumberingAfterBreak="0">
+  <w:abstractNum w:abstractNumId="6" w15:restartNumberingAfterBreak="0">
     <w:nsid w:val="46434AC7"/>
     <w:multiLevelType w:val="hybridMultilevel"/>
     <w:tmpl w:val="FFF865EA"/>
@@ -2431,7 +2707,7 @@
       </w:pPr>
     </w:lvl>
   </w:abstractNum>
-  <w:abstractNum w:abstractNumId="6" w15:restartNumberingAfterBreak="0">
+  <w:abstractNum w:abstractNumId="7" w15:restartNumberingAfterBreak="0">
     <w:nsid w:val="484D7497"/>
     <w:multiLevelType w:val="multilevel"/>
     <w:tmpl w:val="3216D718"/>
@@ -2544,7 +2820,7 @@
       </w:rPr>
     </w:lvl>
   </w:abstractNum>
-  <w:abstractNum w:abstractNumId="7" w15:restartNumberingAfterBreak="0">
+  <w:abstractNum w:abstractNumId="8" w15:restartNumberingAfterBreak="0">
     <w:nsid w:val="53A10F5F"/>
     <w:multiLevelType w:val="hybridMultilevel"/>
     <w:tmpl w:val="6E38B1F6"/>
@@ -2633,7 +2909,7 @@
       </w:pPr>
     </w:lvl>
   </w:abstractNum>
-  <w:abstractNum w:abstractNumId="8" w15:restartNumberingAfterBreak="0">
+  <w:abstractNum w:abstractNumId="9" w15:restartNumberingAfterBreak="0">
     <w:nsid w:val="5D467DCE"/>
     <w:multiLevelType w:val="hybridMultilevel"/>
     <w:tmpl w:val="2F88C4DA"/>
@@ -2722,7 +2998,98 @@
       </w:pPr>
     </w:lvl>
   </w:abstractNum>
-  <w:abstractNum w:abstractNumId="9" w15:restartNumberingAfterBreak="0">
+  <w:abstractNum w:abstractNumId="10" w15:restartNumberingAfterBreak="0">
+    <w:nsid w:val="5DEF5E57"/>
+    <w:multiLevelType w:val="hybridMultilevel"/>
+    <w:tmpl w:val="C076E792"/>
+    <w:lvl w:ilvl="0" w:tplc="8BBE7D52">
+      <w:start w:val="1"/>
+      <w:numFmt w:val="decimal"/>
+      <w:lvlText w:val="%1."/>
+      <w:lvlJc w:val="left"/>
+      <w:pPr>
+        <w:ind w:left="720" w:hanging="360"/>
+      </w:pPr>
+      <w:rPr>
+        <w:rFonts w:hint="default"/>
+        <w:b/>
+        <w:bCs/>
+      </w:rPr>
+    </w:lvl>
+    <w:lvl w:ilvl="1" w:tplc="04090019" w:tentative="1">
+      <w:start w:val="1"/>
+      <w:numFmt w:val="lowerLetter"/>
+      <w:lvlText w:val="%2."/>
+      <w:lvlJc w:val="left"/>
+      <w:pPr>
+        <w:ind w:left="1440" w:hanging="360"/>
+      </w:pPr>
+    </w:lvl>
+    <w:lvl w:ilvl="2" w:tplc="0409001B" w:tentative="1">
+      <w:start w:val="1"/>
+      <w:numFmt w:val="lowerRoman"/>
+      <w:lvlText w:val="%3."/>
+      <w:lvlJc w:val="right"/>
+      <w:pPr>
+        <w:ind w:left="2160" w:hanging="180"/>
+      </w:pPr>
+    </w:lvl>
+    <w:lvl w:ilvl="3" w:tplc="0409000F" w:tentative="1">
+      <w:start w:val="1"/>
+      <w:numFmt w:val="decimal"/>
+      <w:lvlText w:val="%4."/>
+      <w:lvlJc w:val="left"/>
+      <w:pPr>
+        <w:ind w:left="2880" w:hanging="360"/>
+      </w:pPr>
+    </w:lvl>
+    <w:lvl w:ilvl="4" w:tplc="04090019" w:tentative="1">
+      <w:start w:val="1"/>
+      <w:numFmt w:val="lowerLetter"/>
+      <w:lvlText w:val="%5."/>
+      <w:lvlJc w:val="left"/>
+      <w:pPr>
+        <w:ind w:left="3600" w:hanging="360"/>
+      </w:pPr>
+    </w:lvl>
+    <w:lvl w:ilvl="5" w:tplc="0409001B" w:tentative="1">
+      <w:start w:val="1"/>
+      <w:numFmt w:val="lowerRoman"/>
+      <w:lvlText w:val="%6."/>
+      <w:lvlJc w:val="right"/>
+      <w:pPr>
+        <w:ind w:left="4320" w:hanging="180"/>
+      </w:pPr>
+    </w:lvl>
+    <w:lvl w:ilvl="6" w:tplc="0409000F" w:tentative="1">
+      <w:start w:val="1"/>
+      <w:numFmt w:val="decimal"/>
+      <w:lvlText w:val="%7."/>
+      <w:lvlJc w:val="left"/>
+      <w:pPr>
+        <w:ind w:left="5040" w:hanging="360"/>
+      </w:pPr>
+    </w:lvl>
+    <w:lvl w:ilvl="7" w:tplc="04090019" w:tentative="1">
+      <w:start w:val="1"/>
+      <w:numFmt w:val="lowerLetter"/>
+      <w:lvlText w:val="%8."/>
+      <w:lvlJc w:val="left"/>
+      <w:pPr>
+        <w:ind w:left="5760" w:hanging="360"/>
+      </w:pPr>
+    </w:lvl>
+    <w:lvl w:ilvl="8" w:tplc="0409001B" w:tentative="1">
+      <w:start w:val="1"/>
+      <w:numFmt w:val="lowerRoman"/>
+      <w:lvlText w:val="%9."/>
+      <w:lvlJc w:val="right"/>
+      <w:pPr>
+        <w:ind w:left="6480" w:hanging="180"/>
+      </w:pPr>
+    </w:lvl>
+  </w:abstractNum>
+  <w:abstractNum w:abstractNumId="11" w15:restartNumberingAfterBreak="0">
     <w:nsid w:val="7CCD1A64"/>
     <w:multiLevelType w:val="hybridMultilevel"/>
     <w:tmpl w:val="10FAC9A0"/>
@@ -2812,34 +3179,40 @@
     </w:lvl>
   </w:abstractNum>
   <w:num w:numId="1">
+    <w:abstractNumId w:val="4"/>
+  </w:num>
+  <w:num w:numId="2">
+    <w:abstractNumId w:val="1"/>
+  </w:num>
+  <w:num w:numId="3">
+    <w:abstractNumId w:val="11"/>
+  </w:num>
+  <w:num w:numId="4">
+    <w:abstractNumId w:val="8"/>
+  </w:num>
+  <w:num w:numId="5">
+    <w:abstractNumId w:val="6"/>
+  </w:num>
+  <w:num w:numId="6">
     <w:abstractNumId w:val="3"/>
   </w:num>
-  <w:num w:numId="2">
-    <w:abstractNumId w:val="0"/>
+  <w:num w:numId="7">
+    <w:abstractNumId w:val="7"/>
   </w:num>
-  <w:num w:numId="3">
+  <w:num w:numId="8">
+    <w:abstractNumId w:val="2"/>
+  </w:num>
+  <w:num w:numId="9">
+    <w:abstractNumId w:val="5"/>
+  </w:num>
+  <w:num w:numId="10">
     <w:abstractNumId w:val="9"/>
   </w:num>
-  <w:num w:numId="4">
-    <w:abstractNumId w:val="7"/>
+  <w:num w:numId="11">
+    <w:abstractNumId w:val="10"/>
   </w:num>
-  <w:num w:numId="5">
-    <w:abstractNumId w:val="5"/>
-  </w:num>
-  <w:num w:numId="6">
-    <w:abstractNumId w:val="2"/>
-  </w:num>
-  <w:num w:numId="7">
-    <w:abstractNumId w:val="6"/>
-  </w:num>
-  <w:num w:numId="8">
-    <w:abstractNumId w:val="1"/>
-  </w:num>
-  <w:num w:numId="9">
-    <w:abstractNumId w:val="4"/>
-  </w:num>
-  <w:num w:numId="10">
-    <w:abstractNumId w:val="8"/>
+  <w:num w:numId="12">
+    <w:abstractNumId w:val="0"/>
   </w:num>
 </w:numbering>
 </file>
@@ -4016,7 +4389,7 @@
 </file>
 
 <file path=customXml/itemProps1.xml><?xml version="1.0" encoding="utf-8"?>
-<ds:datastoreItem xmlns:ds="http://schemas.openxmlformats.org/officeDocument/2006/customXml" ds:itemID="{16FB78EA-03B8-467F-B3FB-0ACF9C0D454E}">
+<ds:datastoreItem xmlns:ds="http://schemas.openxmlformats.org/officeDocument/2006/customXml" ds:itemID="{E75738F5-168D-4D7A-BA8D-8DD02902D55D}">
   <ds:schemaRefs>
     <ds:schemaRef ds:uri="http://schemas.openxmlformats.org/officeDocument/2006/bibliography"/>
   </ds:schemaRefs>

</xml_diff>